<commit_message>
Added all the overview GET values into one route
</commit_message>
<xml_diff>
--- a/backend/BE Routes Doc.docx
+++ b/backend/BE Routes Doc.docx
@@ -10038,7 +10038,17 @@
           <w:sz w:val="40"/>
           <w:szCs w:val="40"/>
         </w:rPr>
-        <w:t>Categories Analysis Route</w:t>
+        <w:t xml:space="preserve">Overview </w:t>
+      </w:r>
+      <w:r>
+        <w:rPr>
+          <w:rFonts w:ascii="Cascadia Code" w:hAnsi="Cascadia Code" w:cs="Cascadia Code"/>
+          <w:b/>
+          <w:bCs/>
+          <w:sz w:val="40"/>
+          <w:szCs w:val="40"/>
+        </w:rPr>
+        <w:t>Route</w:t>
       </w:r>
     </w:p>
     <w:p>
@@ -10059,8 +10069,9 @@
           <w:sz w:val="28"/>
           <w:szCs w:val="28"/>
         </w:rPr>
-        <w:t>Get Categories Analysis</w:t>
-      </w:r>
+        <w:t xml:space="preserve">Get </w:t>
+      </w:r>
+      <w:proofErr w:type="spellStart"/>
       <w:r>
         <w:rPr>
           <w:rFonts w:ascii="Cascadia Code" w:hAnsi="Cascadia Code" w:cs="Cascadia Code"/>
@@ -10069,6 +10080,105 @@
           <w:sz w:val="28"/>
           <w:szCs w:val="28"/>
         </w:rPr>
+        <w:t>user_name</w:t>
+      </w:r>
+      <w:proofErr w:type="spellEnd"/>
+      <w:r>
+        <w:rPr>
+          <w:rFonts w:ascii="Cascadia Code" w:hAnsi="Cascadia Code" w:cs="Cascadia Code"/>
+          <w:b/>
+          <w:bCs/>
+          <w:sz w:val="28"/>
+          <w:szCs w:val="28"/>
+        </w:rPr>
+        <w:t xml:space="preserve">, </w:t>
+      </w:r>
+      <w:proofErr w:type="spellStart"/>
+      <w:r>
+        <w:rPr>
+          <w:rFonts w:ascii="Cascadia Code" w:hAnsi="Cascadia Code" w:cs="Cascadia Code"/>
+          <w:b/>
+          <w:bCs/>
+          <w:sz w:val="28"/>
+          <w:szCs w:val="28"/>
+        </w:rPr>
+        <w:t>total_budget</w:t>
+      </w:r>
+      <w:proofErr w:type="spellEnd"/>
+      <w:r>
+        <w:rPr>
+          <w:rFonts w:ascii="Cascadia Code" w:hAnsi="Cascadia Code" w:cs="Cascadia Code"/>
+          <w:b/>
+          <w:bCs/>
+          <w:sz w:val="28"/>
+          <w:szCs w:val="28"/>
+        </w:rPr>
+        <w:t xml:space="preserve">, </w:t>
+      </w:r>
+      <w:proofErr w:type="spellStart"/>
+      <w:r>
+        <w:rPr>
+          <w:rFonts w:ascii="Cascadia Code" w:hAnsi="Cascadia Code" w:cs="Cascadia Code"/>
+          <w:b/>
+          <w:bCs/>
+          <w:sz w:val="28"/>
+          <w:szCs w:val="28"/>
+        </w:rPr>
+        <w:t>total_spent</w:t>
+      </w:r>
+      <w:proofErr w:type="spellEnd"/>
+      <w:r>
+        <w:rPr>
+          <w:rFonts w:ascii="Cascadia Code" w:hAnsi="Cascadia Code" w:cs="Cascadia Code"/>
+          <w:b/>
+          <w:bCs/>
+          <w:sz w:val="28"/>
+          <w:szCs w:val="28"/>
+        </w:rPr>
+        <w:t xml:space="preserve">, </w:t>
+      </w:r>
+      <w:proofErr w:type="spellStart"/>
+      <w:r>
+        <w:rPr>
+          <w:rFonts w:ascii="Cascadia Code" w:hAnsi="Cascadia Code" w:cs="Cascadia Code"/>
+          <w:b/>
+          <w:bCs/>
+          <w:sz w:val="28"/>
+          <w:szCs w:val="28"/>
+        </w:rPr>
+        <w:t>category_analysis</w:t>
+      </w:r>
+      <w:proofErr w:type="spellEnd"/>
+      <w:r>
+        <w:rPr>
+          <w:rFonts w:ascii="Cascadia Code" w:hAnsi="Cascadia Code" w:cs="Cascadia Code"/>
+          <w:b/>
+          <w:bCs/>
+          <w:sz w:val="28"/>
+          <w:szCs w:val="28"/>
+        </w:rPr>
+        <w:t xml:space="preserve">, and </w:t>
+      </w:r>
+      <w:proofErr w:type="spellStart"/>
+      <w:r>
+        <w:rPr>
+          <w:rFonts w:ascii="Cascadia Code" w:hAnsi="Cascadia Code" w:cs="Cascadia Code"/>
+          <w:b/>
+          <w:bCs/>
+          <w:sz w:val="28"/>
+          <w:szCs w:val="28"/>
+        </w:rPr>
+        <w:t>last_five_expenses</w:t>
+      </w:r>
+      <w:proofErr w:type="spellEnd"/>
+      <w:r>
+        <w:rPr>
+          <w:rFonts w:ascii="Cascadia Code" w:hAnsi="Cascadia Code" w:cs="Cascadia Code"/>
+          <w:b/>
+          <w:bCs/>
+          <w:sz w:val="28"/>
+          <w:szCs w:val="28"/>
+        </w:rPr>
         <w:t xml:space="preserve"> (based on month and year)</w:t>
       </w:r>
     </w:p>
@@ -10140,7 +10250,7 @@
           <w:szCs w:val="21"/>
           <w14:ligatures w14:val="none"/>
         </w:rPr>
-        <w:t>'/categories_analysis/&lt;user_id&gt;/&lt;month&gt;/&lt;year&gt;'</w:t>
+        <w:t>'/overview/&lt;user_id&gt;/&lt;month&gt;/&lt;year&gt;'</w:t>
       </w:r>
       <w:r>
         <w:rPr>
@@ -10254,7 +10364,7 @@
           <w:szCs w:val="21"/>
           <w14:ligatures w14:val="none"/>
         </w:rPr>
-        <w:t>get_categories_analysis</w:t>
+        <w:t>get_overview</w:t>
       </w:r>
       <w:proofErr w:type="spellEnd"/>
       <w:r>
@@ -10496,7 +10606,7 @@
           <w:sz w:val="24"/>
           <w:szCs w:val="24"/>
         </w:rPr>
-        <w:t>JSON Data for each category:</w:t>
+        <w:t>JSON Data:</w:t>
       </w:r>
     </w:p>
     <w:p>
@@ -10518,16 +10628,29 @@
           <w:sz w:val="24"/>
           <w:szCs w:val="24"/>
         </w:rPr>
+        <w:lastRenderedPageBreak/>
         <w:t>“</w:t>
       </w:r>
-      <w:r>
-        <w:rPr>
-          <w:rFonts w:ascii="Cascadia Code" w:hAnsi="Cascadia Code" w:cs="Cascadia Code"/>
-          <w:sz w:val="24"/>
-          <w:szCs w:val="24"/>
-        </w:rPr>
-        <w:t>name</w:t>
-      </w:r>
+      <w:proofErr w:type="spellStart"/>
+      <w:proofErr w:type="gramStart"/>
+      <w:r>
+        <w:rPr>
+          <w:rFonts w:ascii="Cascadia Code" w:hAnsi="Cascadia Code" w:cs="Cascadia Code"/>
+          <w:sz w:val="24"/>
+          <w:szCs w:val="24"/>
+        </w:rPr>
+        <w:t>user</w:t>
+      </w:r>
+      <w:proofErr w:type="gramEnd"/>
+      <w:r>
+        <w:rPr>
+          <w:rFonts w:ascii="Cascadia Code" w:hAnsi="Cascadia Code" w:cs="Cascadia Code"/>
+          <w:sz w:val="24"/>
+          <w:szCs w:val="24"/>
+        </w:rPr>
+        <w:t>_name</w:t>
+      </w:r>
+      <w:proofErr w:type="spellEnd"/>
       <w:r>
         <w:rPr>
           <w:rFonts w:ascii="Cascadia Code" w:hAnsi="Cascadia Code" w:cs="Cascadia Code"/>
@@ -10542,7 +10665,15 @@
           <w:sz w:val="24"/>
           <w:szCs w:val="24"/>
         </w:rPr>
-        <w:t>: Category name (string)</w:t>
+        <w:t>: User’s</w:t>
+      </w:r>
+      <w:r>
+        <w:rPr>
+          <w:rFonts w:ascii="Cascadia Code" w:hAnsi="Cascadia Code" w:cs="Cascadia Code"/>
+          <w:sz w:val="24"/>
+          <w:szCs w:val="24"/>
+        </w:rPr>
+        <w:t xml:space="preserve"> name (string)</w:t>
       </w:r>
     </w:p>
     <w:p>
@@ -10564,7 +10695,6 @@
           <w:sz w:val="24"/>
           <w:szCs w:val="24"/>
         </w:rPr>
-        <w:lastRenderedPageBreak/>
         <w:t>“</w:t>
       </w:r>
       <w:proofErr w:type="spellStart"/>
@@ -10584,7 +10714,15 @@
           <w:sz w:val="24"/>
           <w:szCs w:val="24"/>
         </w:rPr>
-        <w:t>_spent</w:t>
+        <w:t>_</w:t>
+      </w:r>
+      <w:r>
+        <w:rPr>
+          <w:rFonts w:ascii="Cascadia Code" w:hAnsi="Cascadia Code" w:cs="Cascadia Code"/>
+          <w:sz w:val="24"/>
+          <w:szCs w:val="24"/>
+        </w:rPr>
+        <w:t>budget</w:t>
       </w:r>
       <w:proofErr w:type="spellEnd"/>
       <w:r>
@@ -10601,7 +10739,15 @@
           <w:sz w:val="24"/>
           <w:szCs w:val="24"/>
         </w:rPr>
-        <w:t>: Total amount spent in the category for the current month (float)</w:t>
+        <w:t xml:space="preserve">: </w:t>
+      </w:r>
+      <w:r>
+        <w:rPr>
+          <w:rFonts w:ascii="Cascadia Code" w:hAnsi="Cascadia Code" w:cs="Cascadia Code"/>
+          <w:sz w:val="24"/>
+          <w:szCs w:val="24"/>
+        </w:rPr>
+        <w:t>Total Budget (integer)</w:t>
       </w:r>
     </w:p>
     <w:p>
@@ -10633,7 +10779,7 @@
           <w:sz w:val="24"/>
           <w:szCs w:val="24"/>
         </w:rPr>
-        <w:t>category</w:t>
+        <w:t>total</w:t>
       </w:r>
       <w:proofErr w:type="gramEnd"/>
       <w:r>
@@ -10642,7 +10788,7 @@
           <w:sz w:val="24"/>
           <w:szCs w:val="24"/>
         </w:rPr>
-        <w:t>_budget</w:t>
+        <w:t>_spent</w:t>
       </w:r>
       <w:proofErr w:type="spellEnd"/>
       <w:r>
@@ -10651,528 +10797,7 @@
           <w:sz w:val="24"/>
           <w:szCs w:val="24"/>
         </w:rPr>
-        <w:t>”</w:t>
-      </w:r>
-      <w:r>
-        <w:rPr>
-          <w:rFonts w:ascii="Cascadia Code" w:hAnsi="Cascadia Code" w:cs="Cascadia Code"/>
-          <w:sz w:val="24"/>
-          <w:szCs w:val="24"/>
-        </w:rPr>
-        <w:t>: Category budget for the current month (float)</w:t>
-      </w:r>
-    </w:p>
-    <w:p>
-      <w:pPr>
-        <w:pStyle w:val="ListParagraph"/>
-        <w:numPr>
-          <w:ilvl w:val="0"/>
-          <w:numId w:val="47"/>
-        </w:numPr>
-        <w:rPr>
-          <w:rFonts w:ascii="Cascadia Code" w:hAnsi="Cascadia Code" w:cs="Cascadia Code"/>
-          <w:sz w:val="24"/>
-          <w:szCs w:val="24"/>
-        </w:rPr>
-      </w:pPr>
-      <w:r>
-        <w:rPr>
-          <w:rFonts w:ascii="Cascadia Code" w:hAnsi="Cascadia Code" w:cs="Cascadia Code"/>
-          <w:sz w:val="24"/>
-          <w:szCs w:val="24"/>
-        </w:rPr>
-        <w:t>Error: Error message in JSON format if accessing data fails</w:t>
-      </w:r>
-    </w:p>
-    <w:p>
-      <w:pPr>
-        <w:pStyle w:val="ListParagraph"/>
-        <w:numPr>
-          <w:ilvl w:val="0"/>
-          <w:numId w:val="47"/>
-        </w:numPr>
-        <w:rPr>
-          <w:rFonts w:ascii="Cascadia Code" w:hAnsi="Cascadia Code" w:cs="Cascadia Code"/>
-          <w:sz w:val="24"/>
-          <w:szCs w:val="24"/>
-        </w:rPr>
-      </w:pPr>
-      <w:r>
-        <w:rPr>
-          <w:rFonts w:ascii="Cascadia Code" w:hAnsi="Cascadia Code" w:cs="Cascadia Code"/>
-          <w:sz w:val="24"/>
-          <w:szCs w:val="24"/>
-        </w:rPr>
-        <w:t>Total Spent This Month Route</w:t>
-      </w:r>
-    </w:p>
-    <w:p>
-      <w:pPr>
-        <w:rPr>
-          <w:rFonts w:ascii="Cascadia Code" w:hAnsi="Cascadia Code" w:cs="Cascadia Code"/>
-          <w:b/>
-          <w:bCs/>
-          <w:sz w:val="28"/>
-          <w:szCs w:val="28"/>
-        </w:rPr>
-      </w:pPr>
-    </w:p>
-    <w:p>
-      <w:pPr>
-        <w:rPr>
-          <w:rFonts w:ascii="Cascadia Code" w:hAnsi="Cascadia Code" w:cs="Cascadia Code"/>
-          <w:b/>
-          <w:bCs/>
-          <w:sz w:val="28"/>
-          <w:szCs w:val="28"/>
-        </w:rPr>
-      </w:pPr>
-      <w:r>
-        <w:rPr>
-          <w:rFonts w:ascii="Cascadia Code" w:hAnsi="Cascadia Code" w:cs="Cascadia Code"/>
-          <w:b/>
-          <w:bCs/>
-          <w:sz w:val="28"/>
-          <w:szCs w:val="28"/>
-        </w:rPr>
-        <w:t xml:space="preserve">Get Total Spent </w:t>
-      </w:r>
-      <w:r>
-        <w:rPr>
-          <w:rFonts w:ascii="Cascadia Code" w:hAnsi="Cascadia Code" w:cs="Cascadia Code"/>
-          <w:b/>
-          <w:bCs/>
-          <w:sz w:val="28"/>
-          <w:szCs w:val="28"/>
-        </w:rPr>
-        <w:t>(based on month and year)</w:t>
-      </w:r>
-    </w:p>
-    <w:p>
-      <w:pPr>
-        <w:shd w:val="clear" w:color="auto" w:fill="1F1F1F"/>
-        <w:spacing w:after="0" w:line="285" w:lineRule="atLeast"/>
-        <w:rPr>
-          <w:rFonts w:ascii="Consolas" w:eastAsia="Times New Roman" w:hAnsi="Consolas" w:cs="Times New Roman"/>
-          <w:color w:val="CCCCCC"/>
-          <w:kern w:val="0"/>
-          <w:sz w:val="21"/>
-          <w:szCs w:val="21"/>
-          <w14:ligatures w14:val="none"/>
-        </w:rPr>
-      </w:pPr>
-      <w:r>
-        <w:rPr>
-          <w:rFonts w:ascii="Consolas" w:eastAsia="Times New Roman" w:hAnsi="Consolas" w:cs="Times New Roman"/>
-          <w:color w:val="DCDCAA"/>
-          <w:kern w:val="0"/>
-          <w:sz w:val="21"/>
-          <w:szCs w:val="21"/>
-          <w14:ligatures w14:val="none"/>
-        </w:rPr>
-        <w:t>@</w:t>
-      </w:r>
-      <w:proofErr w:type="gramStart"/>
-      <w:r>
-        <w:rPr>
-          <w:rFonts w:ascii="Consolas" w:eastAsia="Times New Roman" w:hAnsi="Consolas" w:cs="Times New Roman"/>
-          <w:color w:val="9CDCFE"/>
-          <w:kern w:val="0"/>
-          <w:sz w:val="21"/>
-          <w:szCs w:val="21"/>
-          <w14:ligatures w14:val="none"/>
-        </w:rPr>
-        <w:t>app</w:t>
-      </w:r>
-      <w:r>
-        <w:rPr>
-          <w:rFonts w:ascii="Consolas" w:eastAsia="Times New Roman" w:hAnsi="Consolas" w:cs="Times New Roman"/>
-          <w:color w:val="DCDCAA"/>
-          <w:kern w:val="0"/>
-          <w:sz w:val="21"/>
-          <w:szCs w:val="21"/>
-          <w14:ligatures w14:val="none"/>
-        </w:rPr>
-        <w:t>.route</w:t>
-      </w:r>
-      <w:proofErr w:type="gramEnd"/>
-      <w:r>
-        <w:rPr>
-          <w:rFonts w:ascii="Consolas" w:eastAsia="Times New Roman" w:hAnsi="Consolas" w:cs="Times New Roman"/>
-          <w:color w:val="CCCCCC"/>
-          <w:kern w:val="0"/>
-          <w:sz w:val="21"/>
-          <w:szCs w:val="21"/>
-          <w14:ligatures w14:val="none"/>
-        </w:rPr>
-        <w:t>(</w:t>
-      </w:r>
-      <w:r>
-        <w:rPr>
-          <w:rFonts w:ascii="Consolas" w:eastAsia="Times New Roman" w:hAnsi="Consolas" w:cs="Times New Roman"/>
-          <w:color w:val="CE9178"/>
-          <w:kern w:val="0"/>
-          <w:sz w:val="21"/>
-          <w:szCs w:val="21"/>
-          <w14:ligatures w14:val="none"/>
-        </w:rPr>
-        <w:t>'/total_spent/&lt;user_id&gt;/&lt;month&gt;/&lt;year&gt;'</w:t>
-      </w:r>
-      <w:r>
-        <w:rPr>
-          <w:rFonts w:ascii="Consolas" w:eastAsia="Times New Roman" w:hAnsi="Consolas" w:cs="Times New Roman"/>
-          <w:color w:val="CCCCCC"/>
-          <w:kern w:val="0"/>
-          <w:sz w:val="21"/>
-          <w:szCs w:val="21"/>
-          <w14:ligatures w14:val="none"/>
-        </w:rPr>
-        <w:t xml:space="preserve">, </w:t>
-      </w:r>
-      <w:r>
-        <w:rPr>
-          <w:rFonts w:ascii="Consolas" w:eastAsia="Times New Roman" w:hAnsi="Consolas" w:cs="Times New Roman"/>
-          <w:color w:val="9CDCFE"/>
-          <w:kern w:val="0"/>
-          <w:sz w:val="21"/>
-          <w:szCs w:val="21"/>
-          <w14:ligatures w14:val="none"/>
-        </w:rPr>
-        <w:t>methods</w:t>
-      </w:r>
-      <w:r>
-        <w:rPr>
-          <w:rFonts w:ascii="Consolas" w:eastAsia="Times New Roman" w:hAnsi="Consolas" w:cs="Times New Roman"/>
-          <w:color w:val="D4D4D4"/>
-          <w:kern w:val="0"/>
-          <w:sz w:val="21"/>
-          <w:szCs w:val="21"/>
-          <w14:ligatures w14:val="none"/>
-        </w:rPr>
-        <w:t>=</w:t>
-      </w:r>
-      <w:r>
-        <w:rPr>
-          <w:rFonts w:ascii="Consolas" w:eastAsia="Times New Roman" w:hAnsi="Consolas" w:cs="Times New Roman"/>
-          <w:color w:val="CCCCCC"/>
-          <w:kern w:val="0"/>
-          <w:sz w:val="21"/>
-          <w:szCs w:val="21"/>
-          <w14:ligatures w14:val="none"/>
-        </w:rPr>
-        <w:t>[</w:t>
-      </w:r>
-      <w:r>
-        <w:rPr>
-          <w:rFonts w:ascii="Consolas" w:eastAsia="Times New Roman" w:hAnsi="Consolas" w:cs="Times New Roman"/>
-          <w:color w:val="CE9178"/>
-          <w:kern w:val="0"/>
-          <w:sz w:val="21"/>
-          <w:szCs w:val="21"/>
-          <w14:ligatures w14:val="none"/>
-        </w:rPr>
-        <w:t>'GET'</w:t>
-      </w:r>
-      <w:r>
-        <w:rPr>
-          <w:rFonts w:ascii="Consolas" w:eastAsia="Times New Roman" w:hAnsi="Consolas" w:cs="Times New Roman"/>
-          <w:color w:val="CCCCCC"/>
-          <w:kern w:val="0"/>
-          <w:sz w:val="21"/>
-          <w:szCs w:val="21"/>
-          <w14:ligatures w14:val="none"/>
-        </w:rPr>
-        <w:t>])</w:t>
-      </w:r>
-    </w:p>
-    <w:p>
-      <w:pPr>
-        <w:shd w:val="clear" w:color="auto" w:fill="1F1F1F"/>
-        <w:spacing w:after="0" w:line="285" w:lineRule="atLeast"/>
-        <w:rPr>
-          <w:rFonts w:ascii="Consolas" w:eastAsia="Times New Roman" w:hAnsi="Consolas" w:cs="Times New Roman"/>
-          <w:color w:val="CCCCCC"/>
-          <w:kern w:val="0"/>
-          <w:sz w:val="21"/>
-          <w:szCs w:val="21"/>
-          <w14:ligatures w14:val="none"/>
-        </w:rPr>
-      </w:pPr>
-      <w:r>
-        <w:rPr>
-          <w:rFonts w:ascii="Consolas" w:eastAsia="Times New Roman" w:hAnsi="Consolas" w:cs="Times New Roman"/>
-          <w:color w:val="569CD6"/>
-          <w:kern w:val="0"/>
-          <w:sz w:val="21"/>
-          <w:szCs w:val="21"/>
-          <w14:ligatures w14:val="none"/>
-        </w:rPr>
-        <w:t>def</w:t>
-      </w:r>
-      <w:r>
-        <w:rPr>
-          <w:rFonts w:ascii="Consolas" w:eastAsia="Times New Roman" w:hAnsi="Consolas" w:cs="Times New Roman"/>
-          <w:color w:val="CCCCCC"/>
-          <w:kern w:val="0"/>
-          <w:sz w:val="21"/>
-          <w:szCs w:val="21"/>
-          <w14:ligatures w14:val="none"/>
-        </w:rPr>
-        <w:t xml:space="preserve"> </w:t>
-      </w:r>
-      <w:proofErr w:type="spellStart"/>
-      <w:r>
-        <w:rPr>
-          <w:rFonts w:ascii="Consolas" w:eastAsia="Times New Roman" w:hAnsi="Consolas" w:cs="Times New Roman"/>
-          <w:color w:val="DCDCAA"/>
-          <w:kern w:val="0"/>
-          <w:sz w:val="21"/>
-          <w:szCs w:val="21"/>
-          <w14:ligatures w14:val="none"/>
-        </w:rPr>
-        <w:t>get_total_spent</w:t>
-      </w:r>
-      <w:proofErr w:type="spellEnd"/>
-      <w:r>
-        <w:rPr>
-          <w:rFonts w:ascii="Consolas" w:eastAsia="Times New Roman" w:hAnsi="Consolas" w:cs="Times New Roman"/>
-          <w:color w:val="CCCCCC"/>
-          <w:kern w:val="0"/>
-          <w:sz w:val="21"/>
-          <w:szCs w:val="21"/>
-          <w14:ligatures w14:val="none"/>
-        </w:rPr>
-        <w:t>(</w:t>
-      </w:r>
-      <w:proofErr w:type="spellStart"/>
-      <w:r>
-        <w:rPr>
-          <w:rFonts w:ascii="Consolas" w:eastAsia="Times New Roman" w:hAnsi="Consolas" w:cs="Times New Roman"/>
-          <w:color w:val="9CDCFE"/>
-          <w:kern w:val="0"/>
-          <w:sz w:val="21"/>
-          <w:szCs w:val="21"/>
-          <w14:ligatures w14:val="none"/>
-        </w:rPr>
-        <w:t>user_</w:t>
-      </w:r>
-      <w:proofErr w:type="gramStart"/>
-      <w:r>
-        <w:rPr>
-          <w:rFonts w:ascii="Consolas" w:eastAsia="Times New Roman" w:hAnsi="Consolas" w:cs="Times New Roman"/>
-          <w:color w:val="9CDCFE"/>
-          <w:kern w:val="0"/>
-          <w:sz w:val="21"/>
-          <w:szCs w:val="21"/>
-          <w14:ligatures w14:val="none"/>
-        </w:rPr>
-        <w:t>id</w:t>
-      </w:r>
-      <w:r>
-        <w:rPr>
-          <w:rFonts w:ascii="Consolas" w:eastAsia="Times New Roman" w:hAnsi="Consolas" w:cs="Times New Roman"/>
-          <w:color w:val="CCCCCC"/>
-          <w:kern w:val="0"/>
-          <w:sz w:val="21"/>
-          <w:szCs w:val="21"/>
-          <w14:ligatures w14:val="none"/>
-        </w:rPr>
-        <w:t>,</w:t>
-      </w:r>
-      <w:r>
-        <w:rPr>
-          <w:rFonts w:ascii="Consolas" w:eastAsia="Times New Roman" w:hAnsi="Consolas" w:cs="Times New Roman"/>
-          <w:color w:val="9CDCFE"/>
-          <w:kern w:val="0"/>
-          <w:sz w:val="21"/>
-          <w:szCs w:val="21"/>
-          <w14:ligatures w14:val="none"/>
-        </w:rPr>
-        <w:t>month</w:t>
-      </w:r>
-      <w:proofErr w:type="gramEnd"/>
-      <w:r>
-        <w:rPr>
-          <w:rFonts w:ascii="Consolas" w:eastAsia="Times New Roman" w:hAnsi="Consolas" w:cs="Times New Roman"/>
-          <w:color w:val="CCCCCC"/>
-          <w:kern w:val="0"/>
-          <w:sz w:val="21"/>
-          <w:szCs w:val="21"/>
-          <w14:ligatures w14:val="none"/>
-        </w:rPr>
-        <w:t>,</w:t>
-      </w:r>
-      <w:r>
-        <w:rPr>
-          <w:rFonts w:ascii="Consolas" w:eastAsia="Times New Roman" w:hAnsi="Consolas" w:cs="Times New Roman"/>
-          <w:color w:val="9CDCFE"/>
-          <w:kern w:val="0"/>
-          <w:sz w:val="21"/>
-          <w:szCs w:val="21"/>
-          <w14:ligatures w14:val="none"/>
-        </w:rPr>
-        <w:t>year</w:t>
-      </w:r>
-      <w:proofErr w:type="spellEnd"/>
-      <w:r>
-        <w:rPr>
-          <w:rFonts w:ascii="Consolas" w:eastAsia="Times New Roman" w:hAnsi="Consolas" w:cs="Times New Roman"/>
-          <w:color w:val="CCCCCC"/>
-          <w:kern w:val="0"/>
-          <w:sz w:val="21"/>
-          <w:szCs w:val="21"/>
-          <w14:ligatures w14:val="none"/>
-        </w:rPr>
-        <w:t>):</w:t>
-      </w:r>
-    </w:p>
-    <w:p>
-      <w:pPr>
-        <w:rPr>
-          <w:rFonts w:ascii="Cascadia Code" w:hAnsi="Cascadia Code" w:cs="Cascadia Code"/>
-          <w:sz w:val="24"/>
-          <w:szCs w:val="24"/>
-        </w:rPr>
-      </w:pPr>
-      <w:r>
-        <w:rPr>
-          <w:rFonts w:ascii="Cascadia Code" w:hAnsi="Cascadia Code" w:cs="Cascadia Code"/>
-          <w:sz w:val="24"/>
-          <w:szCs w:val="24"/>
-        </w:rPr>
-        <w:t>API Method: GET</w:t>
-      </w:r>
-    </w:p>
-    <w:p>
-      <w:pPr>
-        <w:rPr>
-          <w:rFonts w:ascii="Cascadia Code" w:hAnsi="Cascadia Code" w:cs="Cascadia Code"/>
-          <w:sz w:val="24"/>
-          <w:szCs w:val="24"/>
-        </w:rPr>
-      </w:pPr>
-      <w:r>
-        <w:rPr>
-          <w:rFonts w:ascii="Cascadia Code" w:hAnsi="Cascadia Code" w:cs="Cascadia Code"/>
-          <w:sz w:val="24"/>
-          <w:szCs w:val="24"/>
-        </w:rPr>
-        <w:t>Parameters:</w:t>
-      </w:r>
-    </w:p>
-    <w:p>
-      <w:pPr>
-        <w:pStyle w:val="ListParagraph"/>
-        <w:numPr>
-          <w:ilvl w:val="0"/>
-          <w:numId w:val="47"/>
-        </w:numPr>
-        <w:rPr>
-          <w:rFonts w:ascii="Cascadia Code" w:hAnsi="Cascadia Code" w:cs="Cascadia Code"/>
-          <w:sz w:val="24"/>
-          <w:szCs w:val="24"/>
-        </w:rPr>
-      </w:pPr>
-      <w:proofErr w:type="spellStart"/>
-      <w:r>
-        <w:rPr>
-          <w:rFonts w:ascii="Cascadia Code" w:hAnsi="Cascadia Code" w:cs="Cascadia Code"/>
-          <w:sz w:val="24"/>
-          <w:szCs w:val="24"/>
-        </w:rPr>
-        <w:t>user_id</w:t>
-      </w:r>
-      <w:proofErr w:type="spellEnd"/>
-      <w:r>
-        <w:rPr>
-          <w:rFonts w:ascii="Cascadia Code" w:hAnsi="Cascadia Code" w:cs="Cascadia Code"/>
-          <w:sz w:val="24"/>
-          <w:szCs w:val="24"/>
-        </w:rPr>
-        <w:t>: User's ID (integer)</w:t>
-      </w:r>
-    </w:p>
-    <w:p>
-      <w:pPr>
-        <w:pStyle w:val="ListParagraph"/>
-        <w:numPr>
-          <w:ilvl w:val="0"/>
-          <w:numId w:val="47"/>
-        </w:numPr>
-        <w:rPr>
-          <w:rFonts w:ascii="Cascadia Code" w:hAnsi="Cascadia Code" w:cs="Cascadia Code"/>
-          <w:sz w:val="24"/>
-          <w:szCs w:val="24"/>
-        </w:rPr>
-      </w:pPr>
-      <w:r>
-        <w:rPr>
-          <w:rFonts w:ascii="Cascadia Code" w:hAnsi="Cascadia Code" w:cs="Cascadia Code"/>
-          <w:sz w:val="24"/>
-          <w:szCs w:val="24"/>
-        </w:rPr>
-        <w:t>month: Month (integer)</w:t>
-      </w:r>
-    </w:p>
-    <w:p>
-      <w:pPr>
-        <w:pStyle w:val="ListParagraph"/>
-        <w:numPr>
-          <w:ilvl w:val="0"/>
-          <w:numId w:val="47"/>
-        </w:numPr>
-        <w:rPr>
-          <w:rFonts w:ascii="Cascadia Code" w:hAnsi="Cascadia Code" w:cs="Cascadia Code"/>
-          <w:sz w:val="24"/>
-          <w:szCs w:val="24"/>
-        </w:rPr>
-      </w:pPr>
-      <w:r>
-        <w:rPr>
-          <w:rFonts w:ascii="Cascadia Code" w:hAnsi="Cascadia Code" w:cs="Cascadia Code"/>
-          <w:sz w:val="24"/>
-          <w:szCs w:val="24"/>
-        </w:rPr>
-        <w:t>year: Year (integer)</w:t>
-      </w:r>
-    </w:p>
-    <w:p>
-      <w:pPr>
-        <w:rPr>
-          <w:rFonts w:ascii="Cascadia Code" w:hAnsi="Cascadia Code" w:cs="Cascadia Code"/>
-          <w:sz w:val="24"/>
-          <w:szCs w:val="24"/>
-        </w:rPr>
-      </w:pPr>
-      <w:r>
-        <w:rPr>
-          <w:rFonts w:ascii="Cascadia Code" w:hAnsi="Cascadia Code" w:cs="Cascadia Code"/>
-          <w:sz w:val="24"/>
-          <w:szCs w:val="24"/>
-        </w:rPr>
-        <w:t>Returned Values:</w:t>
-      </w:r>
-    </w:p>
-    <w:p>
-      <w:pPr>
-        <w:pStyle w:val="ListParagraph"/>
-        <w:numPr>
-          <w:ilvl w:val="0"/>
-          <w:numId w:val="47"/>
-        </w:numPr>
-        <w:rPr>
-          <w:rFonts w:ascii="Cascadia Code" w:hAnsi="Cascadia Code" w:cs="Cascadia Code"/>
-          <w:sz w:val="24"/>
-          <w:szCs w:val="24"/>
-        </w:rPr>
-      </w:pPr>
-      <w:r>
-        <w:rPr>
-          <w:rFonts w:ascii="Cascadia Code" w:hAnsi="Cascadia Code" w:cs="Cascadia Code"/>
-          <w:sz w:val="24"/>
-          <w:szCs w:val="24"/>
-        </w:rPr>
-        <w:t>JSON Data:</w:t>
+        <w:t>”: Total amount spent (float)</w:t>
       </w:r>
     </w:p>
     <w:p>
@@ -11204,6 +10829,188 @@
           <w:sz w:val="24"/>
           <w:szCs w:val="24"/>
         </w:rPr>
+        <w:t>category</w:t>
+      </w:r>
+      <w:proofErr w:type="gramEnd"/>
+      <w:r>
+        <w:rPr>
+          <w:rFonts w:ascii="Cascadia Code" w:hAnsi="Cascadia Code" w:cs="Cascadia Code"/>
+          <w:sz w:val="24"/>
+          <w:szCs w:val="24"/>
+        </w:rPr>
+        <w:t>_</w:t>
+      </w:r>
+      <w:r>
+        <w:rPr>
+          <w:rFonts w:ascii="Cascadia Code" w:hAnsi="Cascadia Code" w:cs="Cascadia Code"/>
+          <w:sz w:val="24"/>
+          <w:szCs w:val="24"/>
+        </w:rPr>
+        <w:t>analysis</w:t>
+      </w:r>
+      <w:proofErr w:type="spellEnd"/>
+      <w:r>
+        <w:rPr>
+          <w:rFonts w:ascii="Cascadia Code" w:hAnsi="Cascadia Code" w:cs="Cascadia Code"/>
+          <w:sz w:val="24"/>
+          <w:szCs w:val="24"/>
+        </w:rPr>
+        <w:t>”</w:t>
+      </w:r>
+      <w:r>
+        <w:rPr>
+          <w:rFonts w:ascii="Cascadia Code" w:hAnsi="Cascadia Code" w:cs="Cascadia Code"/>
+          <w:sz w:val="24"/>
+          <w:szCs w:val="24"/>
+        </w:rPr>
+        <w:t>:</w:t>
+      </w:r>
+    </w:p>
+    <w:p>
+      <w:pPr>
+        <w:pStyle w:val="ListParagraph"/>
+        <w:numPr>
+          <w:ilvl w:val="2"/>
+          <w:numId w:val="47"/>
+        </w:numPr>
+        <w:rPr>
+          <w:rFonts w:ascii="Cascadia Code" w:hAnsi="Cascadia Code" w:cs="Cascadia Code"/>
+          <w:sz w:val="24"/>
+          <w:szCs w:val="24"/>
+        </w:rPr>
+      </w:pPr>
+      <w:r>
+        <w:rPr>
+          <w:rFonts w:ascii="Cascadia Code" w:hAnsi="Cascadia Code" w:cs="Cascadia Code"/>
+          <w:sz w:val="24"/>
+          <w:szCs w:val="24"/>
+        </w:rPr>
+        <w:t>“</w:t>
+      </w:r>
+      <w:proofErr w:type="spellStart"/>
+      <w:proofErr w:type="gramStart"/>
+      <w:r>
+        <w:rPr>
+          <w:rFonts w:ascii="Cascadia Code" w:hAnsi="Cascadia Code" w:cs="Cascadia Code"/>
+          <w:sz w:val="24"/>
+          <w:szCs w:val="24"/>
+        </w:rPr>
+        <w:t>category</w:t>
+      </w:r>
+      <w:proofErr w:type="gramEnd"/>
+      <w:r>
+        <w:rPr>
+          <w:rFonts w:ascii="Cascadia Code" w:hAnsi="Cascadia Code" w:cs="Cascadia Code"/>
+          <w:sz w:val="24"/>
+          <w:szCs w:val="24"/>
+        </w:rPr>
+        <w:t>_budget</w:t>
+      </w:r>
+      <w:proofErr w:type="spellEnd"/>
+      <w:r>
+        <w:rPr>
+          <w:rFonts w:ascii="Cascadia Code" w:hAnsi="Cascadia Code" w:cs="Cascadia Code"/>
+          <w:sz w:val="24"/>
+          <w:szCs w:val="24"/>
+        </w:rPr>
+        <w:t>”: Budget for each category (float)</w:t>
+      </w:r>
+    </w:p>
+    <w:p>
+      <w:pPr>
+        <w:pStyle w:val="ListParagraph"/>
+        <w:numPr>
+          <w:ilvl w:val="2"/>
+          <w:numId w:val="47"/>
+        </w:numPr>
+        <w:rPr>
+          <w:rFonts w:ascii="Cascadia Code" w:hAnsi="Cascadia Code" w:cs="Cascadia Code"/>
+          <w:sz w:val="24"/>
+          <w:szCs w:val="24"/>
+        </w:rPr>
+      </w:pPr>
+      <w:r>
+        <w:rPr>
+          <w:rFonts w:ascii="Cascadia Code" w:hAnsi="Cascadia Code" w:cs="Cascadia Code"/>
+          <w:sz w:val="24"/>
+          <w:szCs w:val="24"/>
+        </w:rPr>
+        <w:t>“</w:t>
+      </w:r>
+      <w:proofErr w:type="spellStart"/>
+      <w:proofErr w:type="gramStart"/>
+      <w:r>
+        <w:rPr>
+          <w:rFonts w:ascii="Cascadia Code" w:hAnsi="Cascadia Code" w:cs="Cascadia Code"/>
+          <w:sz w:val="24"/>
+          <w:szCs w:val="24"/>
+        </w:rPr>
+        <w:t>category</w:t>
+      </w:r>
+      <w:proofErr w:type="gramEnd"/>
+      <w:r>
+        <w:rPr>
+          <w:rFonts w:ascii="Cascadia Code" w:hAnsi="Cascadia Code" w:cs="Cascadia Code"/>
+          <w:sz w:val="24"/>
+          <w:szCs w:val="24"/>
+        </w:rPr>
+        <w:t>_</w:t>
+      </w:r>
+      <w:r>
+        <w:rPr>
+          <w:rFonts w:ascii="Cascadia Code" w:hAnsi="Cascadia Code" w:cs="Cascadia Code"/>
+          <w:sz w:val="24"/>
+          <w:szCs w:val="24"/>
+        </w:rPr>
+        <w:t>name</w:t>
+      </w:r>
+      <w:proofErr w:type="spellEnd"/>
+      <w:r>
+        <w:rPr>
+          <w:rFonts w:ascii="Cascadia Code" w:hAnsi="Cascadia Code" w:cs="Cascadia Code"/>
+          <w:sz w:val="24"/>
+          <w:szCs w:val="24"/>
+        </w:rPr>
+        <w:t xml:space="preserve">”: </w:t>
+      </w:r>
+      <w:r>
+        <w:rPr>
+          <w:rFonts w:ascii="Cascadia Code" w:hAnsi="Cascadia Code" w:cs="Cascadia Code"/>
+          <w:sz w:val="24"/>
+          <w:szCs w:val="24"/>
+        </w:rPr>
+        <w:t>Category name (string)</w:t>
+      </w:r>
+    </w:p>
+    <w:p>
+      <w:pPr>
+        <w:pStyle w:val="ListParagraph"/>
+        <w:numPr>
+          <w:ilvl w:val="2"/>
+          <w:numId w:val="47"/>
+        </w:numPr>
+        <w:rPr>
+          <w:rFonts w:ascii="Cascadia Code" w:hAnsi="Cascadia Code" w:cs="Cascadia Code"/>
+          <w:sz w:val="24"/>
+          <w:szCs w:val="24"/>
+        </w:rPr>
+      </w:pPr>
+      <w:r>
+        <w:rPr>
+          <w:rFonts w:ascii="Cascadia Code" w:hAnsi="Cascadia Code" w:cs="Cascadia Code"/>
+          <w:sz w:val="24"/>
+          <w:szCs w:val="24"/>
+        </w:rPr>
+        <w:t>“</w:t>
+      </w:r>
+      <w:proofErr w:type="spellStart"/>
+      <w:proofErr w:type="gramStart"/>
+      <w:r>
+        <w:rPr>
+          <w:rFonts w:ascii="Cascadia Code" w:hAnsi="Cascadia Code" w:cs="Cascadia Code"/>
+          <w:sz w:val="24"/>
+          <w:szCs w:val="24"/>
+        </w:rPr>
         <w:t>total</w:t>
       </w:r>
       <w:proofErr w:type="gramEnd"/>
@@ -11213,7 +11020,7 @@
           <w:sz w:val="24"/>
           <w:szCs w:val="24"/>
         </w:rPr>
-        <w:t>_spent</w:t>
+        <w:t>_spent_for_category</w:t>
       </w:r>
       <w:proofErr w:type="spellEnd"/>
       <w:r>
@@ -11222,31 +11029,7 @@
           <w:sz w:val="24"/>
           <w:szCs w:val="24"/>
         </w:rPr>
-        <w:t>”</w:t>
-      </w:r>
-      <w:r>
-        <w:rPr>
-          <w:rFonts w:ascii="Cascadia Code" w:hAnsi="Cascadia Code" w:cs="Cascadia Code"/>
-          <w:sz w:val="24"/>
-          <w:szCs w:val="24"/>
-        </w:rPr>
-        <w:t>: Total amount spent so far during the</w:t>
-      </w:r>
-      <w:r>
-        <w:rPr>
-          <w:rFonts w:ascii="Cascadia Code" w:hAnsi="Cascadia Code" w:cs="Cascadia Code"/>
-          <w:sz w:val="24"/>
-          <w:szCs w:val="24"/>
-        </w:rPr>
-        <w:t xml:space="preserve"> given month and year</w:t>
-      </w:r>
-      <w:r>
-        <w:rPr>
-          <w:rFonts w:ascii="Cascadia Code" w:hAnsi="Cascadia Code" w:cs="Cascadia Code"/>
-          <w:sz w:val="24"/>
-          <w:szCs w:val="24"/>
-        </w:rPr>
-        <w:t xml:space="preserve"> (float)</w:t>
+        <w:t>”: total amount spent per category (float)</w:t>
       </w:r>
     </w:p>
     <w:p>
@@ -11278,6 +11061,152 @@
           <w:sz w:val="24"/>
           <w:szCs w:val="24"/>
         </w:rPr>
+        <w:t>last</w:t>
+      </w:r>
+      <w:proofErr w:type="gramEnd"/>
+      <w:r>
+        <w:rPr>
+          <w:rFonts w:ascii="Cascadia Code" w:hAnsi="Cascadia Code" w:cs="Cascadia Code"/>
+          <w:sz w:val="24"/>
+          <w:szCs w:val="24"/>
+        </w:rPr>
+        <w:t>_five_expenses</w:t>
+      </w:r>
+      <w:proofErr w:type="spellEnd"/>
+      <w:r>
+        <w:rPr>
+          <w:rFonts w:ascii="Cascadia Code" w:hAnsi="Cascadia Code" w:cs="Cascadia Code"/>
+          <w:sz w:val="24"/>
+          <w:szCs w:val="24"/>
+        </w:rPr>
+        <w:t>”:</w:t>
+      </w:r>
+    </w:p>
+    <w:p>
+      <w:pPr>
+        <w:pStyle w:val="ListParagraph"/>
+        <w:numPr>
+          <w:ilvl w:val="2"/>
+          <w:numId w:val="47"/>
+        </w:numPr>
+        <w:rPr>
+          <w:rFonts w:ascii="Cascadia Code" w:hAnsi="Cascadia Code" w:cs="Cascadia Code"/>
+          <w:sz w:val="24"/>
+          <w:szCs w:val="24"/>
+        </w:rPr>
+      </w:pPr>
+      <w:r>
+        <w:rPr>
+          <w:rFonts w:ascii="Cascadia Code" w:hAnsi="Cascadia Code" w:cs="Cascadia Code"/>
+          <w:sz w:val="24"/>
+          <w:szCs w:val="24"/>
+        </w:rPr>
+        <w:t>“</w:t>
+      </w:r>
+      <w:proofErr w:type="spellStart"/>
+      <w:proofErr w:type="gramStart"/>
+      <w:r>
+        <w:rPr>
+          <w:rFonts w:ascii="Cascadia Code" w:hAnsi="Cascadia Code" w:cs="Cascadia Code"/>
+          <w:sz w:val="24"/>
+          <w:szCs w:val="24"/>
+        </w:rPr>
+        <w:t>store</w:t>
+      </w:r>
+      <w:proofErr w:type="gramEnd"/>
+      <w:r>
+        <w:rPr>
+          <w:rFonts w:ascii="Cascadia Code" w:hAnsi="Cascadia Code" w:cs="Cascadia Code"/>
+          <w:sz w:val="24"/>
+          <w:szCs w:val="24"/>
+        </w:rPr>
+        <w:t>_name</w:t>
+      </w:r>
+      <w:proofErr w:type="spellEnd"/>
+      <w:r>
+        <w:rPr>
+          <w:rFonts w:ascii="Cascadia Code" w:hAnsi="Cascadia Code" w:cs="Cascadia Code"/>
+          <w:sz w:val="24"/>
+          <w:szCs w:val="24"/>
+        </w:rPr>
+        <w:t>”: Name of the store (string)</w:t>
+      </w:r>
+    </w:p>
+    <w:p>
+      <w:pPr>
+        <w:pStyle w:val="ListParagraph"/>
+        <w:numPr>
+          <w:ilvl w:val="2"/>
+          <w:numId w:val="47"/>
+        </w:numPr>
+        <w:rPr>
+          <w:rFonts w:ascii="Cascadia Code" w:hAnsi="Cascadia Code" w:cs="Cascadia Code"/>
+          <w:sz w:val="24"/>
+          <w:szCs w:val="24"/>
+        </w:rPr>
+      </w:pPr>
+      <w:r>
+        <w:rPr>
+          <w:rFonts w:ascii="Cascadia Code" w:hAnsi="Cascadia Code" w:cs="Cascadia Code"/>
+          <w:sz w:val="24"/>
+          <w:szCs w:val="24"/>
+        </w:rPr>
+        <w:t>“</w:t>
+      </w:r>
+      <w:r>
+        <w:rPr>
+          <w:rFonts w:ascii="Cascadia Code" w:hAnsi="Cascadia Code" w:cs="Cascadia Code"/>
+          <w:sz w:val="24"/>
+          <w:szCs w:val="24"/>
+        </w:rPr>
+        <w:t>timestamp</w:t>
+      </w:r>
+      <w:r>
+        <w:rPr>
+          <w:rFonts w:ascii="Cascadia Code" w:hAnsi="Cascadia Code" w:cs="Cascadia Code"/>
+          <w:sz w:val="24"/>
+          <w:szCs w:val="24"/>
+        </w:rPr>
+        <w:t>”</w:t>
+      </w:r>
+      <w:r>
+        <w:rPr>
+          <w:rFonts w:ascii="Cascadia Code" w:hAnsi="Cascadia Code" w:cs="Cascadia Code"/>
+          <w:sz w:val="24"/>
+          <w:szCs w:val="24"/>
+        </w:rPr>
+        <w:t>: Timestamp of the expense (datetime string)</w:t>
+      </w:r>
+    </w:p>
+    <w:p>
+      <w:pPr>
+        <w:pStyle w:val="ListParagraph"/>
+        <w:numPr>
+          <w:ilvl w:val="2"/>
+          <w:numId w:val="47"/>
+        </w:numPr>
+        <w:rPr>
+          <w:rFonts w:ascii="Cascadia Code" w:hAnsi="Cascadia Code" w:cs="Cascadia Code"/>
+          <w:sz w:val="24"/>
+          <w:szCs w:val="24"/>
+        </w:rPr>
+      </w:pPr>
+      <w:r>
+        <w:rPr>
+          <w:rFonts w:ascii="Cascadia Code" w:hAnsi="Cascadia Code" w:cs="Cascadia Code"/>
+          <w:sz w:val="24"/>
+          <w:szCs w:val="24"/>
+        </w:rPr>
+        <w:t>“</w:t>
+      </w:r>
+      <w:proofErr w:type="spellStart"/>
+      <w:proofErr w:type="gramStart"/>
+      <w:r>
+        <w:rPr>
+          <w:rFonts w:ascii="Cascadia Code" w:hAnsi="Cascadia Code" w:cs="Cascadia Code"/>
+          <w:sz w:val="24"/>
+          <w:szCs w:val="24"/>
+        </w:rPr>
         <w:t>total</w:t>
       </w:r>
       <w:proofErr w:type="gramEnd"/>
@@ -11287,7 +11216,7 @@
           <w:sz w:val="24"/>
           <w:szCs w:val="24"/>
         </w:rPr>
-        <w:t>_budget</w:t>
+        <w:t>_spent_for_expense</w:t>
       </w:r>
       <w:proofErr w:type="spellEnd"/>
       <w:r>
@@ -11296,7 +11225,7 @@
           <w:sz w:val="24"/>
           <w:szCs w:val="24"/>
         </w:rPr>
-        <w:t>”: User assigned budget for the given month and year</w:t>
+        <w:t>”: amount spent per expense (float)</w:t>
       </w:r>
     </w:p>
     <w:p>
@@ -21436,6 +21365,7 @@
   <w:style w:type="paragraph" w:default="1" w:styleId="Normal">
     <w:name w:val="Normal"/>
     <w:qFormat/>
+    <w:rsid w:val="00DE7E95"/>
   </w:style>
   <w:style w:type="paragraph" w:styleId="Heading1">
     <w:name w:val="heading 1"/>

</xml_diff>